<commit_message>
Updated Applications and ProsAndCons of Nanotechnology
</commit_message>
<xml_diff>
--- a/Applications of Nanotechnology.docx
+++ b/Applications of Nanotechnology.docx
@@ -1,6 +1,6 @@
 
 <file path=word/document.xml><?xml version="1.0" encoding="utf-8"?>
-<w:document xmlns:wpc="http://schemas.microsoft.com/office/word/2010/wordprocessingCanvas" xmlns:cx="http://schemas.microsoft.com/office/drawing/2014/chartex" xmlns:cx1="http://schemas.microsoft.com/office/drawing/2015/9/8/chartex" xmlns:cx2="http://schemas.microsoft.com/office/drawing/2015/10/21/chartex" xmlns:cx3="http://schemas.microsoft.com/office/drawing/2016/5/9/chartex" xmlns:cx4="http://schemas.microsoft.com/office/drawing/2016/5/10/chartex" xmlns:cx5="http://schemas.microsoft.com/office/drawing/2016/5/11/chartex" xmlns:cx6="http://schemas.microsoft.com/office/drawing/2016/5/12/chartex" xmlns:cx7="http://schemas.microsoft.com/office/drawing/2016/5/13/chartex" xmlns:cx8="http://schemas.microsoft.com/office/drawing/2016/5/14/chartex" xmlns:mc="http://schemas.openxmlformats.org/markup-compatibility/2006" xmlns:aink="http://schemas.microsoft.com/office/drawing/2016/ink" xmlns:am3d="http://schemas.microsoft.com/office/drawing/2017/model3d" xmlns:o="urn:schemas-microsoft-com:office:office" xmlns:oel="http://schemas.microsoft.com/office/2019/extlst" xmlns:r="http://schemas.openxmlformats.org/officeDocument/2006/relationships" xmlns:m="http://schemas.openxmlformats.org/officeDocument/2006/math" xmlns:v="urn:schemas-microsoft-com:vml" xmlns:wp14="http://schemas.microsoft.com/office/word/2010/wordprocessingDrawing" xmlns:wp="http://schemas.openxmlformats.org/drawingml/2006/wordprocessingDrawing" xmlns:w10="urn:schemas-microsoft-com:office:word" xmlns:w="http://schemas.openxmlformats.org/wordprocessingml/2006/main" xmlns:w14="http://schemas.microsoft.com/office/word/2010/wordml" xmlns:w15="http://schemas.microsoft.com/office/word/2012/wordml" xmlns:w16cex="http://schemas.microsoft.com/office/word/2018/wordml/cex" xmlns:w16cid="http://schemas.microsoft.com/office/word/2016/wordml/cid" xmlns:w16="http://schemas.microsoft.com/office/word/2018/wordml" xmlns:w16du="http://schemas.microsoft.com/office/word/2023/wordml/word16du" xmlns:w16sdtdh="http://schemas.microsoft.com/office/word/2020/wordml/sdtdatahash" xmlns:w16se="http://schemas.microsoft.com/office/word/2015/wordml/symex" xmlns:wpg="http://schemas.microsoft.com/office/word/2010/wordprocessingGroup" xmlns:wpi="http://schemas.microsoft.com/office/word/2010/wordprocessingInk" xmlns:wne="http://schemas.microsoft.com/office/word/2006/wordml" xmlns:wps="http://schemas.microsoft.com/office/word/2010/wordprocessingShape" mc:Ignorable="w14 w15 w16se w16cid w16 w16cex w16sdtdh wp14">
+<w:document xmlns:wpc="http://schemas.microsoft.com/office/word/2010/wordprocessingCanvas" xmlns:cx="http://schemas.microsoft.com/office/drawing/2014/chartex" xmlns:cx1="http://schemas.microsoft.com/office/drawing/2015/9/8/chartex" xmlns:cx2="http://schemas.microsoft.com/office/drawing/2015/10/21/chartex" xmlns:cx3="http://schemas.microsoft.com/office/drawing/2016/5/9/chartex" xmlns:cx4="http://schemas.microsoft.com/office/drawing/2016/5/10/chartex" xmlns:cx5="http://schemas.microsoft.com/office/drawing/2016/5/11/chartex" xmlns:cx6="http://schemas.microsoft.com/office/drawing/2016/5/12/chartex" xmlns:cx7="http://schemas.microsoft.com/office/drawing/2016/5/13/chartex" xmlns:cx8="http://schemas.microsoft.com/office/drawing/2016/5/14/chartex" xmlns:mc="http://schemas.openxmlformats.org/markup-compatibility/2006" xmlns:aink="http://schemas.microsoft.com/office/drawing/2016/ink" xmlns:am3d="http://schemas.microsoft.com/office/drawing/2017/model3d" xmlns:o="urn:schemas-microsoft-com:office:office" xmlns:oel="http://schemas.microsoft.com/office/2019/extlst" xmlns:r="http://schemas.openxmlformats.org/officeDocument/2006/relationships" xmlns:m="http://schemas.openxmlformats.org/officeDocument/2006/math" xmlns:v="urn:schemas-microsoft-com:vml" xmlns:wp14="http://schemas.microsoft.com/office/word/2010/wordprocessingDrawing" xmlns:wp="http://schemas.openxmlformats.org/drawingml/2006/wordprocessingDrawing" xmlns:w10="urn:schemas-microsoft-com:office:word" xmlns:w="http://schemas.openxmlformats.org/wordprocessingml/2006/main" xmlns:w14="http://schemas.microsoft.com/office/word/2010/wordml" xmlns:w15="http://schemas.microsoft.com/office/word/2012/wordml" xmlns:w16cex="http://schemas.microsoft.com/office/word/2018/wordml/cex" xmlns:w16cid="http://schemas.microsoft.com/office/word/2016/wordml/cid" xmlns:w16="http://schemas.microsoft.com/office/word/2018/wordml" xmlns:w16sdtdh="http://schemas.microsoft.com/office/word/2020/wordml/sdtdatahash" xmlns:w16se="http://schemas.microsoft.com/office/word/2015/wordml/symex" xmlns:wpg="http://schemas.microsoft.com/office/word/2010/wordprocessingGroup" xmlns:wpi="http://schemas.microsoft.com/office/word/2010/wordprocessingInk" xmlns:wne="http://schemas.microsoft.com/office/word/2006/wordml" xmlns:wps="http://schemas.microsoft.com/office/word/2010/wordprocessingShape" mc:Ignorable="w14 w15 w16se w16cid w16 w16cex w16sdtdh wp14">
   <w:body>
     <w:p>
       <w:pPr>
@@ -154,23 +154,7 @@
           <w:sz w:val="20"/>
           <w:szCs w:val="20"/>
         </w:rPr>
-        <w:t xml:space="preserve">Nanotechnology has the potential to create smaller, faster, and more energy-efficient devices. Examples of these devices include transistors, which can be made from materials like silicon or carbon nanotubes to create more powerful and energy-efficient computer processors. Shrinking the size of transistors can increase the processing power of devices while reducing their size and energy consumption. Other examples of applications of nanotechnology include magnetic random-access memory, ultra-high-definition displays, flexible electronics, and </w:t>
-      </w:r>
-      <w:r>
-        <w:rPr>
-          <w:rFonts w:ascii="Century Gothic" w:hAnsi="Century Gothic"/>
-          <w:sz w:val="20"/>
-          <w:szCs w:val="20"/>
-        </w:rPr>
-        <w:t>nano sensors</w:t>
-      </w:r>
-      <w:r>
-        <w:rPr>
-          <w:rFonts w:ascii="Century Gothic" w:hAnsi="Century Gothic"/>
-          <w:sz w:val="20"/>
-          <w:szCs w:val="20"/>
-        </w:rPr>
-        <w:t>.</w:t>
+        <w:t>Nanotechnology has the potential to create smaller, faster, and more energy-efficient devices. Examples of these devices include transistors, which can be made from materials like silicon or carbon nanotubes to create more powerful and energy-efficient computer processors. Shrinking the size of transistors can increase the processing power of devices while reducing their size and energy consumption. Other examples of applications of nanotechnology include magnetic random-access memory, ultra-high-definition displays, flexible electronics, and nano sensors.</w:t>
       </w:r>
     </w:p>
     <w:p>
@@ -283,7 +267,7 @@
           <w:sz w:val="20"/>
           <w:szCs w:val="20"/>
         </w:rPr>
-        <w:t xml:space="preserve">Nanotechnology has also led to the development of new commercial products by using nanoscale materials and processes. Nanoparticles, nanofibers, and nanotubes are being used in a wide range of products, such as cosmetics, textiles, and electronics. Nanotechnology-based processes, such as nanopatterning and self-assembly, are being used to create new materials with unique properties. For example, nanoscale films applied to eyeglasses, computer and camera screens, windows, and other surfaces can provide various benefits such as water and residue repellence, anti-reflection, self-cleaning, resistance to ultraviolet or infrared light, anti-fogging, antimicrobial properties, scratch resistance, and electrical conductivity. In addition, by adding nanoscale additives or surface treatments </w:t>
+        <w:t xml:space="preserve">Nanotechnology has also led to the development of new commercial products by using nanoscale materials and processes. Nanoparticles, nanofibers, and nanotubes are being used in a wide range of products, such as cosmetics, textiles, and electronics. Nanotechnology-based processes, such as nanopatterning and self-assembly, are being used to create new materials with unique properties. For example, nanoscale films applied to eyeglasses, computer and camera screens, windows, and other </w:t>
       </w:r>
       <w:r>
         <w:rPr>
@@ -292,7 +276,7 @@
           <w:szCs w:val="20"/>
         </w:rPr>
         <w:lastRenderedPageBreak/>
-        <w:t>to fabrics, they can be used as lightweight personal body armor to deflect ballistic energy. Nanotechnology can also improve the properties of fabrics, making them resistant to wrinkling, staining, and bacterial growth.</w:t>
+        <w:t>surfaces can provide various benefits such as water and residue repellence, anti-reflection, self-cleaning, resistance to ultraviolet or infrared light, anti-fogging, antimicrobial properties, scratch resistance, and electrical conductivity. In addition, by adding nanoscale additives or surface treatments to fabrics, they can be used as lightweight personal body armor to deflect ballistic energy. Nanotechnology can also improve the properties of fabrics, making them resistant to wrinkling, staining, and bacterial growth.</w:t>
       </w:r>
     </w:p>
     <w:p>
@@ -371,6 +355,7 @@
       </w:pPr>
     </w:p>
     <w:sectPr>
+      <w:headerReference w:type="default" r:id="rId10"/>
       <w:pgSz w:w="12240" w:h="15840"/>
       <w:pgMar w:top="567" w:right="567" w:bottom="567" w:left="851" w:header="709" w:footer="709" w:gutter="0"/>
       <w:cols w:space="708"/>
@@ -380,8 +365,99 @@
 </w:document>
 </file>
 
+<file path=word/endnotes.xml><?xml version="1.0" encoding="utf-8"?>
+<w:endnotes xmlns:wpc="http://schemas.microsoft.com/office/word/2010/wordprocessingCanvas" xmlns:cx="http://schemas.microsoft.com/office/drawing/2014/chartex" xmlns:cx1="http://schemas.microsoft.com/office/drawing/2015/9/8/chartex" xmlns:cx2="http://schemas.microsoft.com/office/drawing/2015/10/21/chartex" xmlns:cx3="http://schemas.microsoft.com/office/drawing/2016/5/9/chartex" xmlns:cx4="http://schemas.microsoft.com/office/drawing/2016/5/10/chartex" xmlns:cx5="http://schemas.microsoft.com/office/drawing/2016/5/11/chartex" xmlns:cx6="http://schemas.microsoft.com/office/drawing/2016/5/12/chartex" xmlns:cx7="http://schemas.microsoft.com/office/drawing/2016/5/13/chartex" xmlns:cx8="http://schemas.microsoft.com/office/drawing/2016/5/14/chartex" xmlns:mc="http://schemas.openxmlformats.org/markup-compatibility/2006" xmlns:aink="http://schemas.microsoft.com/office/drawing/2016/ink" xmlns:am3d="http://schemas.microsoft.com/office/drawing/2017/model3d" xmlns:o="urn:schemas-microsoft-com:office:office" xmlns:oel="http://schemas.microsoft.com/office/2019/extlst" xmlns:r="http://schemas.openxmlformats.org/officeDocument/2006/relationships" xmlns:m="http://schemas.openxmlformats.org/officeDocument/2006/math" xmlns:v="urn:schemas-microsoft-com:vml" xmlns:wp14="http://schemas.microsoft.com/office/word/2010/wordprocessingDrawing" xmlns:wp="http://schemas.openxmlformats.org/drawingml/2006/wordprocessingDrawing" xmlns:w10="urn:schemas-microsoft-com:office:word" xmlns:w="http://schemas.openxmlformats.org/wordprocessingml/2006/main" xmlns:w14="http://schemas.microsoft.com/office/word/2010/wordml" xmlns:w15="http://schemas.microsoft.com/office/word/2012/wordml" xmlns:w16cex="http://schemas.microsoft.com/office/word/2018/wordml/cex" xmlns:w16cid="http://schemas.microsoft.com/office/word/2016/wordml/cid" xmlns:w16="http://schemas.microsoft.com/office/word/2018/wordml" xmlns:w16sdtdh="http://schemas.microsoft.com/office/word/2020/wordml/sdtdatahash" xmlns:w16se="http://schemas.microsoft.com/office/word/2015/wordml/symex" xmlns:wpg="http://schemas.microsoft.com/office/word/2010/wordprocessingGroup" xmlns:wpi="http://schemas.microsoft.com/office/word/2010/wordprocessingInk" xmlns:wne="http://schemas.microsoft.com/office/word/2006/wordml" xmlns:wps="http://schemas.microsoft.com/office/word/2010/wordprocessingShape" mc:Ignorable="w14 w15 w16se w16cid w16 w16cex w16sdtdh wp14">
+  <w:endnote w:type="separator" w:id="-1">
+    <w:p>
+      <w:pPr>
+        <w:spacing w:after="0" w:line="240" w:lineRule="auto"/>
+      </w:pPr>
+      <w:r>
+        <w:separator/>
+      </w:r>
+    </w:p>
+  </w:endnote>
+  <w:endnote w:type="continuationSeparator" w:id="0">
+    <w:p>
+      <w:pPr>
+        <w:spacing w:after="0" w:line="240" w:lineRule="auto"/>
+      </w:pPr>
+      <w:r>
+        <w:continuationSeparator/>
+      </w:r>
+    </w:p>
+  </w:endnote>
+</w:endnotes>
+</file>
+
+<file path=word/footnotes.xml><?xml version="1.0" encoding="utf-8"?>
+<w:footnotes xmlns:wpc="http://schemas.microsoft.com/office/word/2010/wordprocessingCanvas" xmlns:cx="http://schemas.microsoft.com/office/drawing/2014/chartex" xmlns:cx1="http://schemas.microsoft.com/office/drawing/2015/9/8/chartex" xmlns:cx2="http://schemas.microsoft.com/office/drawing/2015/10/21/chartex" xmlns:cx3="http://schemas.microsoft.com/office/drawing/2016/5/9/chartex" xmlns:cx4="http://schemas.microsoft.com/office/drawing/2016/5/10/chartex" xmlns:cx5="http://schemas.microsoft.com/office/drawing/2016/5/11/chartex" xmlns:cx6="http://schemas.microsoft.com/office/drawing/2016/5/12/chartex" xmlns:cx7="http://schemas.microsoft.com/office/drawing/2016/5/13/chartex" xmlns:cx8="http://schemas.microsoft.com/office/drawing/2016/5/14/chartex" xmlns:mc="http://schemas.openxmlformats.org/markup-compatibility/2006" xmlns:aink="http://schemas.microsoft.com/office/drawing/2016/ink" xmlns:am3d="http://schemas.microsoft.com/office/drawing/2017/model3d" xmlns:o="urn:schemas-microsoft-com:office:office" xmlns:oel="http://schemas.microsoft.com/office/2019/extlst" xmlns:r="http://schemas.openxmlformats.org/officeDocument/2006/relationships" xmlns:m="http://schemas.openxmlformats.org/officeDocument/2006/math" xmlns:v="urn:schemas-microsoft-com:vml" xmlns:wp14="http://schemas.microsoft.com/office/word/2010/wordprocessingDrawing" xmlns:wp="http://schemas.openxmlformats.org/drawingml/2006/wordprocessingDrawing" xmlns:w10="urn:schemas-microsoft-com:office:word" xmlns:w="http://schemas.openxmlformats.org/wordprocessingml/2006/main" xmlns:w14="http://schemas.microsoft.com/office/word/2010/wordml" xmlns:w15="http://schemas.microsoft.com/office/word/2012/wordml" xmlns:w16cex="http://schemas.microsoft.com/office/word/2018/wordml/cex" xmlns:w16cid="http://schemas.microsoft.com/office/word/2016/wordml/cid" xmlns:w16="http://schemas.microsoft.com/office/word/2018/wordml" xmlns:w16sdtdh="http://schemas.microsoft.com/office/word/2020/wordml/sdtdatahash" xmlns:w16se="http://schemas.microsoft.com/office/word/2015/wordml/symex" xmlns:wpg="http://schemas.microsoft.com/office/word/2010/wordprocessingGroup" xmlns:wpi="http://schemas.microsoft.com/office/word/2010/wordprocessingInk" xmlns:wne="http://schemas.microsoft.com/office/word/2006/wordml" xmlns:wps="http://schemas.microsoft.com/office/word/2010/wordprocessingShape" mc:Ignorable="w14 w15 w16se w16cid w16 w16cex w16sdtdh wp14">
+  <w:footnote w:type="separator" w:id="-1">
+    <w:p>
+      <w:pPr>
+        <w:spacing w:after="0" w:line="240" w:lineRule="auto"/>
+      </w:pPr>
+      <w:r>
+        <w:separator/>
+      </w:r>
+    </w:p>
+  </w:footnote>
+  <w:footnote w:type="continuationSeparator" w:id="0">
+    <w:p>
+      <w:pPr>
+        <w:spacing w:after="0" w:line="240" w:lineRule="auto"/>
+      </w:pPr>
+      <w:r>
+        <w:continuationSeparator/>
+      </w:r>
+    </w:p>
+  </w:footnote>
+</w:footnotes>
+</file>
+
+<file path=word/header1.xml><?xml version="1.0" encoding="utf-8"?>
+<w:hdr xmlns:wpc="http://schemas.microsoft.com/office/word/2010/wordprocessingCanvas" xmlns:cx="http://schemas.microsoft.com/office/drawing/2014/chartex" xmlns:cx1="http://schemas.microsoft.com/office/drawing/2015/9/8/chartex" xmlns:cx2="http://schemas.microsoft.com/office/drawing/2015/10/21/chartex" xmlns:cx3="http://schemas.microsoft.com/office/drawing/2016/5/9/chartex" xmlns:cx4="http://schemas.microsoft.com/office/drawing/2016/5/10/chartex" xmlns:cx5="http://schemas.microsoft.com/office/drawing/2016/5/11/chartex" xmlns:cx6="http://schemas.microsoft.com/office/drawing/2016/5/12/chartex" xmlns:cx7="http://schemas.microsoft.com/office/drawing/2016/5/13/chartex" xmlns:cx8="http://schemas.microsoft.com/office/drawing/2016/5/14/chartex" xmlns:mc="http://schemas.openxmlformats.org/markup-compatibility/2006" xmlns:aink="http://schemas.microsoft.com/office/drawing/2016/ink" xmlns:am3d="http://schemas.microsoft.com/office/drawing/2017/model3d" xmlns:o="urn:schemas-microsoft-com:office:office" xmlns:oel="http://schemas.microsoft.com/office/2019/extlst" xmlns:r="http://schemas.openxmlformats.org/officeDocument/2006/relationships" xmlns:m="http://schemas.openxmlformats.org/officeDocument/2006/math" xmlns:v="urn:schemas-microsoft-com:vml" xmlns:wp14="http://schemas.microsoft.com/office/word/2010/wordprocessingDrawing" xmlns:wp="http://schemas.openxmlformats.org/drawingml/2006/wordprocessingDrawing" xmlns:w10="urn:schemas-microsoft-com:office:word" xmlns:w="http://schemas.openxmlformats.org/wordprocessingml/2006/main" xmlns:w14="http://schemas.microsoft.com/office/word/2010/wordml" xmlns:w15="http://schemas.microsoft.com/office/word/2012/wordml" xmlns:w16cex="http://schemas.microsoft.com/office/word/2018/wordml/cex" xmlns:w16cid="http://schemas.microsoft.com/office/word/2016/wordml/cid" xmlns:w16="http://schemas.microsoft.com/office/word/2018/wordml" xmlns:w16sdtdh="http://schemas.microsoft.com/office/word/2020/wordml/sdtdatahash" xmlns:w16se="http://schemas.microsoft.com/office/word/2015/wordml/symex" xmlns:wpg="http://schemas.microsoft.com/office/word/2010/wordprocessingGroup" xmlns:wpi="http://schemas.microsoft.com/office/word/2010/wordprocessingInk" xmlns:wne="http://schemas.microsoft.com/office/word/2006/wordml" xmlns:wps="http://schemas.microsoft.com/office/word/2010/wordprocessingShape" mc:Ignorable="w14 w15 w16se w16cid w16 w16cex w16sdtdh wp14">
+  <w:p>
+    <w:pPr>
+      <w:pStyle w:val="Header"/>
+      <w:rPr>
+        <w:lang w:val="en-US"/>
+      </w:rPr>
+    </w:pPr>
+    <w:r>
+      <w:rPr>
+        <w:lang w:val="en-US"/>
+      </w:rPr>
+      <w:t>Benj Anne T. Mamales</w:t>
+    </w:r>
+  </w:p>
+  <w:p>
+    <w:pPr>
+      <w:pStyle w:val="Header"/>
+      <w:rPr>
+        <w:lang w:val="en-US"/>
+      </w:rPr>
+    </w:pPr>
+    <w:r>
+      <w:rPr>
+        <w:lang w:val="en-US"/>
+      </w:rPr>
+      <w:t>BSCS – 2C</w:t>
+    </w:r>
+  </w:p>
+  <w:p>
+    <w:pPr>
+      <w:pStyle w:val="Header"/>
+      <w:rPr>
+        <w:lang w:val="en-US"/>
+      </w:rPr>
+    </w:pPr>
+  </w:p>
+</w:hdr>
+</file>
+
 <file path=word/numbering.xml><?xml version="1.0" encoding="utf-8"?>
-<w:numbering xmlns:wpc="http://schemas.microsoft.com/office/word/2010/wordprocessingCanvas" xmlns:cx="http://schemas.microsoft.com/office/drawing/2014/chartex" xmlns:cx1="http://schemas.microsoft.com/office/drawing/2015/9/8/chartex" xmlns:cx2="http://schemas.microsoft.com/office/drawing/2015/10/21/chartex" xmlns:cx3="http://schemas.microsoft.com/office/drawing/2016/5/9/chartex" xmlns:cx4="http://schemas.microsoft.com/office/drawing/2016/5/10/chartex" xmlns:cx5="http://schemas.microsoft.com/office/drawing/2016/5/11/chartex" xmlns:cx6="http://schemas.microsoft.com/office/drawing/2016/5/12/chartex" xmlns:cx7="http://schemas.microsoft.com/office/drawing/2016/5/13/chartex" xmlns:cx8="http://schemas.microsoft.com/office/drawing/2016/5/14/chartex" xmlns:mc="http://schemas.openxmlformats.org/markup-compatibility/2006" xmlns:aink="http://schemas.microsoft.com/office/drawing/2016/ink" xmlns:am3d="http://schemas.microsoft.com/office/drawing/2017/model3d" xmlns:o="urn:schemas-microsoft-com:office:office" xmlns:oel="http://schemas.microsoft.com/office/2019/extlst" xmlns:r="http://schemas.openxmlformats.org/officeDocument/2006/relationships" xmlns:m="http://schemas.openxmlformats.org/officeDocument/2006/math" xmlns:v="urn:schemas-microsoft-com:vml" xmlns:wp14="http://schemas.microsoft.com/office/word/2010/wordprocessingDrawing" xmlns:wp="http://schemas.openxmlformats.org/drawingml/2006/wordprocessingDrawing" xmlns:w10="urn:schemas-microsoft-com:office:word" xmlns:w="http://schemas.openxmlformats.org/wordprocessingml/2006/main" xmlns:w14="http://schemas.microsoft.com/office/word/2010/wordml" xmlns:w15="http://schemas.microsoft.com/office/word/2012/wordml" xmlns:w16cex="http://schemas.microsoft.com/office/word/2018/wordml/cex" xmlns:w16cid="http://schemas.microsoft.com/office/word/2016/wordml/cid" xmlns:w16="http://schemas.microsoft.com/office/word/2018/wordml" xmlns:w16du="http://schemas.microsoft.com/office/word/2023/wordml/word16du" xmlns:w16sdtdh="http://schemas.microsoft.com/office/word/2020/wordml/sdtdatahash" xmlns:w16se="http://schemas.microsoft.com/office/word/2015/wordml/symex" xmlns:wpg="http://schemas.microsoft.com/office/word/2010/wordprocessingGroup" xmlns:wpi="http://schemas.microsoft.com/office/word/2010/wordprocessingInk" xmlns:wne="http://schemas.microsoft.com/office/word/2006/wordml" xmlns:wps="http://schemas.microsoft.com/office/word/2010/wordprocessingShape" mc:Ignorable="w14 w15 w16se w16cid w16 w16cex w16sdtdh wp14">
+<w:numbering xmlns:wpc="http://schemas.microsoft.com/office/word/2010/wordprocessingCanvas" xmlns:cx="http://schemas.microsoft.com/office/drawing/2014/chartex" xmlns:cx1="http://schemas.microsoft.com/office/drawing/2015/9/8/chartex" xmlns:cx2="http://schemas.microsoft.com/office/drawing/2015/10/21/chartex" xmlns:cx3="http://schemas.microsoft.com/office/drawing/2016/5/9/chartex" xmlns:cx4="http://schemas.microsoft.com/office/drawing/2016/5/10/chartex" xmlns:cx5="http://schemas.microsoft.com/office/drawing/2016/5/11/chartex" xmlns:cx6="http://schemas.microsoft.com/office/drawing/2016/5/12/chartex" xmlns:cx7="http://schemas.microsoft.com/office/drawing/2016/5/13/chartex" xmlns:cx8="http://schemas.microsoft.com/office/drawing/2016/5/14/chartex" xmlns:mc="http://schemas.openxmlformats.org/markup-compatibility/2006" xmlns:aink="http://schemas.microsoft.com/office/drawing/2016/ink" xmlns:am3d="http://schemas.microsoft.com/office/drawing/2017/model3d" xmlns:o="urn:schemas-microsoft-com:office:office" xmlns:oel="http://schemas.microsoft.com/office/2019/extlst" xmlns:r="http://schemas.openxmlformats.org/officeDocument/2006/relationships" xmlns:m="http://schemas.openxmlformats.org/officeDocument/2006/math" xmlns:v="urn:schemas-microsoft-com:vml" xmlns:wp14="http://schemas.microsoft.com/office/word/2010/wordprocessingDrawing" xmlns:wp="http://schemas.openxmlformats.org/drawingml/2006/wordprocessingDrawing" xmlns:w10="urn:schemas-microsoft-com:office:word" xmlns:w="http://schemas.openxmlformats.org/wordprocessingml/2006/main" xmlns:w14="http://schemas.microsoft.com/office/word/2010/wordml" xmlns:w15="http://schemas.microsoft.com/office/word/2012/wordml" xmlns:w16cex="http://schemas.microsoft.com/office/word/2018/wordml/cex" xmlns:w16cid="http://schemas.microsoft.com/office/word/2016/wordml/cid" xmlns:w16="http://schemas.microsoft.com/office/word/2018/wordml" xmlns:w16sdtdh="http://schemas.microsoft.com/office/word/2020/wordml/sdtdatahash" xmlns:w16se="http://schemas.microsoft.com/office/word/2015/wordml/symex" xmlns:wpg="http://schemas.microsoft.com/office/word/2010/wordprocessingGroup" xmlns:wpi="http://schemas.microsoft.com/office/word/2010/wordprocessingInk" xmlns:wne="http://schemas.microsoft.com/office/word/2006/wordml" xmlns:wps="http://schemas.microsoft.com/office/word/2010/wordprocessingShape" mc:Ignorable="w14 w15 w16se w16cid w16 w16cex w16sdtdh wp14">
   <w:abstractNum w:abstractNumId="0" w15:restartNumberingAfterBreak="0">
     <w:nsid w:val="01111457"/>
     <w:multiLevelType w:val="hybridMultilevel"/>
@@ -2189,6 +2265,50 @@
       <w:bCs/>
     </w:rPr>
   </w:style>
+  <w:style w:type="paragraph" w:styleId="Header">
+    <w:name w:val="header"/>
+    <w:basedOn w:val="Normal"/>
+    <w:link w:val="HeaderChar"/>
+    <w:uiPriority w:val="99"/>
+    <w:unhideWhenUsed/>
+    <w:rsid w:val="00070C92"/>
+    <w:pPr>
+      <w:tabs>
+        <w:tab w:val="center" w:pos="4680"/>
+        <w:tab w:val="right" w:pos="9360"/>
+      </w:tabs>
+      <w:spacing w:after="0" w:line="240" w:lineRule="auto"/>
+    </w:pPr>
+  </w:style>
+  <w:style w:type="character" w:customStyle="1" w:styleId="HeaderChar">
+    <w:name w:val="Header Char"/>
+    <w:basedOn w:val="DefaultParagraphFont"/>
+    <w:link w:val="Header"/>
+    <w:uiPriority w:val="99"/>
+    <w:rsid w:val="00070C92"/>
+  </w:style>
+  <w:style w:type="paragraph" w:styleId="Footer">
+    <w:name w:val="footer"/>
+    <w:basedOn w:val="Normal"/>
+    <w:link w:val="FooterChar"/>
+    <w:uiPriority w:val="99"/>
+    <w:unhideWhenUsed/>
+    <w:rsid w:val="00070C92"/>
+    <w:pPr>
+      <w:tabs>
+        <w:tab w:val="center" w:pos="4680"/>
+        <w:tab w:val="right" w:pos="9360"/>
+      </w:tabs>
+      <w:spacing w:after="0" w:line="240" w:lineRule="auto"/>
+    </w:pPr>
+  </w:style>
+  <w:style w:type="character" w:customStyle="1" w:styleId="FooterChar">
+    <w:name w:val="Footer Char"/>
+    <w:basedOn w:val="DefaultParagraphFont"/>
+    <w:link w:val="Footer"/>
+    <w:uiPriority w:val="99"/>
+    <w:rsid w:val="00070C92"/>
+  </w:style>
 </w:styles>
 </file>
 
@@ -2488,21 +2608,6 @@
 </file>
 
 <file path=customXml/item1.xml><?xml version="1.0" encoding="utf-8"?>
-<p:properties xmlns:p="http://schemas.microsoft.com/office/2006/metadata/properties" xmlns:xsi="http://www.w3.org/2001/XMLSchema-instance" xmlns:pc="http://schemas.microsoft.com/office/infopath/2007/PartnerControls">
-  <documentManagement/>
-</p:properties>
-</file>
-
-<file path=customXml/item2.xml><?xml version="1.0" encoding="utf-8"?>
-<?mso-contentType ?>
-<FormTemplates xmlns="http://schemas.microsoft.com/sharepoint/v3/contenttype/forms">
-  <Display>DocumentLibraryForm</Display>
-  <Edit>DocumentLibraryForm</Edit>
-  <New>DocumentLibraryForm</New>
-</FormTemplates>
-</file>
-
-<file path=customXml/item3.xml><?xml version="1.0" encoding="utf-8"?>
 <ct:contentTypeSchema xmlns:ct="http://schemas.microsoft.com/office/2006/metadata/contentType" xmlns:ma="http://schemas.microsoft.com/office/2006/metadata/properties/metaAttributes" ct:_="" ma:_="" ma:contentTypeName="Document" ma:contentTypeID="0x0101007F0048C84403E744994E4CE676C3577C" ma:contentTypeVersion="7" ma:contentTypeDescription="Create a new document." ma:contentTypeScope="" ma:versionID="b27343022b043a2fdcab7c61d8521564">
   <xsd:schema xmlns:xsd="http://www.w3.org/2001/XMLSchema" xmlns:xs="http://www.w3.org/2001/XMLSchema" xmlns:p="http://schemas.microsoft.com/office/2006/metadata/properties" xmlns:ns3="e00c840f-15b5-40f7-82a4-04fe76f9e6a3" xmlns:ns4="0f2b6dda-eb1d-4874-bbb4-51b518cd2a50" targetNamespace="http://schemas.microsoft.com/office/2006/metadata/properties" ma:root="true" ma:fieldsID="730b3da37d570c668ee1c93a467be011" ns3:_="" ns4:_="">
     <xsd:import namespace="e00c840f-15b5-40f7-82a4-04fe76f9e6a3"/>
@@ -2687,24 +2792,22 @@
 </ct:contentTypeSchema>
 </file>
 
-<file path=customXml/itemProps1.xml><?xml version="1.0" encoding="utf-8"?>
-<ds:datastoreItem xmlns:ds="http://schemas.openxmlformats.org/officeDocument/2006/customXml" ds:itemID="{03142FA7-914A-4C77-A5B3-9447F7F82623}">
-  <ds:schemaRefs>
-    <ds:schemaRef ds:uri="http://schemas.microsoft.com/office/2006/metadata/properties"/>
-    <ds:schemaRef ds:uri="http://schemas.microsoft.com/office/infopath/2007/PartnerControls"/>
-  </ds:schemaRefs>
-</ds:datastoreItem>
+<file path=customXml/item2.xml><?xml version="1.0" encoding="utf-8"?>
+<?mso-contentType ?>
+<FormTemplates xmlns="http://schemas.microsoft.com/sharepoint/v3/contenttype/forms">
+  <Display>DocumentLibraryForm</Display>
+  <Edit>DocumentLibraryForm</Edit>
+  <New>DocumentLibraryForm</New>
+</FormTemplates>
 </file>
 
-<file path=customXml/itemProps2.xml><?xml version="1.0" encoding="utf-8"?>
-<ds:datastoreItem xmlns:ds="http://schemas.openxmlformats.org/officeDocument/2006/customXml" ds:itemID="{CFA07840-99D8-47BF-96A7-82AA70862AF1}">
-  <ds:schemaRefs>
-    <ds:schemaRef ds:uri="http://schemas.microsoft.com/sharepoint/v3/contenttype/forms"/>
-  </ds:schemaRefs>
-</ds:datastoreItem>
+<file path=customXml/item3.xml><?xml version="1.0" encoding="utf-8"?>
+<p:properties xmlns:p="http://schemas.microsoft.com/office/2006/metadata/properties" xmlns:xsi="http://www.w3.org/2001/XMLSchema-instance" xmlns:pc="http://schemas.microsoft.com/office/infopath/2007/PartnerControls">
+  <documentManagement/>
+</p:properties>
 </file>
 
-<file path=customXml/itemProps3.xml><?xml version="1.0" encoding="utf-8"?>
+<file path=customXml/itemProps1.xml><?xml version="1.0" encoding="utf-8"?>
 <ds:datastoreItem xmlns:ds="http://schemas.openxmlformats.org/officeDocument/2006/customXml" ds:itemID="{66D1114B-AF59-4DB8-AB15-B9D1C3E7C522}">
   <ds:schemaRefs>
     <ds:schemaRef ds:uri="http://schemas.microsoft.com/office/2006/metadata/contentType"/>
@@ -2721,4 +2824,21 @@
     <ds:schemaRef ds:uri="http://schemas.microsoft.com/internal/obd"/>
   </ds:schemaRefs>
 </ds:datastoreItem>
+</file>
+
+<file path=customXml/itemProps2.xml><?xml version="1.0" encoding="utf-8"?>
+<ds:datastoreItem xmlns:ds="http://schemas.openxmlformats.org/officeDocument/2006/customXml" ds:itemID="{CFA07840-99D8-47BF-96A7-82AA70862AF1}">
+  <ds:schemaRefs>
+    <ds:schemaRef ds:uri="http://schemas.microsoft.com/sharepoint/v3/contenttype/forms"/>
+  </ds:schemaRefs>
+</ds:datastoreItem>
+</file>
+
+<file path=customXml/itemProps3.xml><?xml version="1.0" encoding="utf-8"?>
+<ds:datastoreItem xmlns:ds="http://schemas.openxmlformats.org/officeDocument/2006/customXml" ds:itemID="{03142FA7-914A-4C77-A5B3-9447F7F82623}">
+  <ds:schemaRefs>
+    <ds:schemaRef ds:uri="http://schemas.microsoft.com/office/2006/metadata/properties"/>
+    <ds:schemaRef ds:uri="http://schemas.microsoft.com/office/infopath/2007/PartnerControls"/>
+  </ds:schemaRefs>
+</ds:datastoreItem>
 </file>
</xml_diff>